<commit_message>
added all thing to diss
</commit_message>
<xml_diff>
--- a/1. Introduction Draft.docx
+++ b/1. Introduction Draft.docx
@@ -1,6 +1,6 @@
 
 <file path=word/document.xml><?xml version="1.0" encoding="utf-8"?>
-<w:document xmlns:wpc="http://schemas.microsoft.com/office/word/2010/wordprocessingCanvas" xmlns:cx="http://schemas.microsoft.com/office/drawing/2014/chartex" xmlns:cx1="http://schemas.microsoft.com/office/drawing/2015/9/8/chartex" xmlns:mc="http://schemas.openxmlformats.org/markup-compatibility/2006" xmlns:o="urn:schemas-microsoft-com:office:office" xmlns:r="http://schemas.openxmlformats.org/officeDocument/2006/relationships" xmlns:m="http://schemas.openxmlformats.org/officeDocument/2006/math" xmlns:v="urn:schemas-microsoft-com:vml" xmlns:wp14="http://schemas.microsoft.com/office/word/2010/wordprocessingDrawing" xmlns:wp="http://schemas.openxmlformats.org/drawingml/2006/wordprocessingDrawing" xmlns:w10="urn:schemas-microsoft-com:office:word" xmlns:w="http://schemas.openxmlformats.org/wordprocessingml/2006/main" xmlns:w14="http://schemas.microsoft.com/office/word/2010/wordml" xmlns:w15="http://schemas.microsoft.com/office/word/2012/wordml" xmlns:w16se="http://schemas.microsoft.com/office/word/2015/wordml/symex" xmlns:wpg="http://schemas.microsoft.com/office/word/2010/wordprocessingGroup" xmlns:wpi="http://schemas.microsoft.com/office/word/2010/wordprocessingInk" xmlns:wne="http://schemas.microsoft.com/office/word/2006/wordml" xmlns:wps="http://schemas.microsoft.com/office/word/2010/wordprocessingShape" mc:Ignorable="w14 w15 w16se wp14">
+<w:document xmlns:wpc="http://schemas.microsoft.com/office/word/2010/wordprocessingCanvas" xmlns:cx="http://schemas.microsoft.com/office/drawing/2014/chartex" xmlns:cx1="http://schemas.microsoft.com/office/drawing/2015/9/8/chartex" xmlns:cx2="http://schemas.microsoft.com/office/drawing/2015/10/21/chartex" xmlns:cx3="http://schemas.microsoft.com/office/drawing/2016/5/9/chartex" xmlns:cx4="http://schemas.microsoft.com/office/drawing/2016/5/10/chartex" xmlns:cx5="http://schemas.microsoft.com/office/drawing/2016/5/11/chartex" xmlns:cx6="http://schemas.microsoft.com/office/drawing/2016/5/12/chartex" xmlns:cx7="http://schemas.microsoft.com/office/drawing/2016/5/13/chartex" xmlns:cx8="http://schemas.microsoft.com/office/drawing/2016/5/14/chartex" xmlns:mc="http://schemas.openxmlformats.org/markup-compatibility/2006" xmlns:aink="http://schemas.microsoft.com/office/drawing/2016/ink" xmlns:am3d="http://schemas.microsoft.com/office/drawing/2017/model3d" xmlns:o="urn:schemas-microsoft-com:office:office" xmlns:r="http://schemas.openxmlformats.org/officeDocument/2006/relationships" xmlns:m="http://schemas.openxmlformats.org/officeDocument/2006/math" xmlns:v="urn:schemas-microsoft-com:vml" xmlns:wp14="http://schemas.microsoft.com/office/word/2010/wordprocessingDrawing" xmlns:wp="http://schemas.openxmlformats.org/drawingml/2006/wordprocessingDrawing" xmlns:w10="urn:schemas-microsoft-com:office:word" xmlns:w="http://schemas.openxmlformats.org/wordprocessingml/2006/main" xmlns:w14="http://schemas.microsoft.com/office/word/2010/wordml" xmlns:w15="http://schemas.microsoft.com/office/word/2012/wordml" xmlns:w16cid="http://schemas.microsoft.com/office/word/2016/wordml/cid" xmlns:w16se="http://schemas.microsoft.com/office/word/2015/wordml/symex" xmlns:wpg="http://schemas.microsoft.com/office/word/2010/wordprocessingGroup" xmlns:wpi="http://schemas.microsoft.com/office/word/2010/wordprocessingInk" xmlns:wne="http://schemas.microsoft.com/office/word/2006/wordml" xmlns:wps="http://schemas.microsoft.com/office/word/2010/wordprocessingShape" mc:Ignorable="w14 w15 w16se w16cid wp14">
   <w:body>
     <w:p>
       <w:pPr>
@@ -172,23 +172,7 @@
           <w:shd w:val="clear" w:color="auto" w:fill="FFFF00"/>
           <w:lang w:eastAsia="en-GB"/>
         </w:rPr>
-        <w:t>(</w:t>
-      </w:r>
-      <w:proofErr w:type="spellStart"/>
-      <w:r>
-        <w:rPr>
-          <w:shd w:val="clear" w:color="auto" w:fill="FFFF00"/>
-          <w:lang w:eastAsia="en-GB"/>
-        </w:rPr>
-        <w:t>Rockstar</w:t>
-      </w:r>
-      <w:proofErr w:type="spellEnd"/>
-      <w:r>
-        <w:rPr>
-          <w:shd w:val="clear" w:color="auto" w:fill="FFFF00"/>
-          <w:lang w:eastAsia="en-GB"/>
-        </w:rPr>
-        <w:t xml:space="preserve"> San Diego, 2010)</w:t>
+        <w:t>(Rockstar San Diego, 2010)</w:t>
       </w:r>
       <w:r>
         <w:rPr>
@@ -465,35 +449,7 @@
         <w:rPr>
           <w:lang w:eastAsia="en-GB"/>
         </w:rPr>
-        <w:t xml:space="preserve">, et al. 2005) is where some aspect of the composition of the piece is left up to chance and thus the amount of musical data is increased, an example of this is “Music of Changes” by John Cage (1951) which used a classic Chinese text named the “I </w:t>
-      </w:r>
-      <w:proofErr w:type="spellStart"/>
-      <w:r>
-        <w:rPr>
-          <w:lang w:eastAsia="en-GB"/>
-        </w:rPr>
-        <w:t>Ching</w:t>
-      </w:r>
-      <w:proofErr w:type="spellEnd"/>
-      <w:r>
-        <w:rPr>
-          <w:lang w:eastAsia="en-GB"/>
-        </w:rPr>
-        <w:t xml:space="preserve">” to determine how the music would be composed. In theory, the “I </w:t>
-      </w:r>
-      <w:proofErr w:type="spellStart"/>
-      <w:r>
-        <w:rPr>
-          <w:lang w:eastAsia="en-GB"/>
-        </w:rPr>
-        <w:t>Ching</w:t>
-      </w:r>
-      <w:proofErr w:type="spellEnd"/>
-      <w:r>
-        <w:rPr>
-          <w:lang w:eastAsia="en-GB"/>
-        </w:rPr>
-        <w:t>” could be used to repeatedly produce completely new music. As mentioned many games use a simple form of Transformational algorithms, in contrast to this there is a significant lack of games which utilise Generative algorithms (Collins, 2009), even though this process is not a new concept. One of the first games to utilise a Generative algorithm was “</w:t>
+        <w:t>, et al. 2005) is where some aspect of the composition of the piece is left up to chance and thus the amount of musical data is increased, an example of this is “Music of Changes” by John Cage (1951) which used a classic Chinese text named the “I Ching” to determine how the music would be composed. In theory, the “I Ching” could be used to repeatedly produce completely new music. As mentioned many games use a simple form of Transformational algorithms, in contrast to this there is a significant lack of games which utilise Generative algorithms (Collins, 2009), even though this process is not a new concept. One of the first games to utilise a Generative algorithm was “</w:t>
       </w:r>
       <w:proofErr w:type="spellStart"/>
       <w:r>
@@ -529,12 +485,7 @@
     </w:p>
     <w:p>
       <w:r>
-        <w:t>The main aims of this project are to develop a system which can utilise both transformational and generative algorithms to procedurally generate music, this will be accomplished by completing the fo</w:t>
-      </w:r>
-      <w:bookmarkStart w:id="5" w:name="_GoBack"/>
-      <w:bookmarkEnd w:id="5"/>
-      <w:r>
-        <w:t>llowing objectives;</w:t>
+        <w:t>The main aims of this project are to develop a system which can utilise both transformational and generative algorithms to procedurally generate music, this will be accomplished by completing the following objectives;</w:t>
       </w:r>
     </w:p>
     <w:p>
@@ -582,7 +533,15 @@
         </w:numPr>
       </w:pPr>
       <w:r>
-        <w:t>Implement the chosen techniques into an application that will produce music that would work in a video game scenario.</w:t>
+        <w:t xml:space="preserve">Implement the chosen techniques into an application that will produce music </w:t>
+      </w:r>
+      <w:r>
+        <w:t>for use in a</w:t>
+      </w:r>
+      <w:bookmarkStart w:id="5" w:name="_GoBack"/>
+      <w:bookmarkEnd w:id="5"/>
+      <w:r>
+        <w:t xml:space="preserve"> video game scenario.</w:t>
       </w:r>
     </w:p>
     <w:p>
@@ -665,7 +624,7 @@
 </file>
 
 <file path=word/numbering.xml><?xml version="1.0" encoding="utf-8"?>
-<w:numbering xmlns:wpc="http://schemas.microsoft.com/office/word/2010/wordprocessingCanvas" xmlns:cx="http://schemas.microsoft.com/office/drawing/2014/chartex" xmlns:cx1="http://schemas.microsoft.com/office/drawing/2015/9/8/chartex" xmlns:mc="http://schemas.openxmlformats.org/markup-compatibility/2006" xmlns:o="urn:schemas-microsoft-com:office:office" xmlns:r="http://schemas.openxmlformats.org/officeDocument/2006/relationships" xmlns:m="http://schemas.openxmlformats.org/officeDocument/2006/math" xmlns:v="urn:schemas-microsoft-com:vml" xmlns:wp14="http://schemas.microsoft.com/office/word/2010/wordprocessingDrawing" xmlns:wp="http://schemas.openxmlformats.org/drawingml/2006/wordprocessingDrawing" xmlns:w10="urn:schemas-microsoft-com:office:word" xmlns:w="http://schemas.openxmlformats.org/wordprocessingml/2006/main" xmlns:w14="http://schemas.microsoft.com/office/word/2010/wordml" xmlns:w15="http://schemas.microsoft.com/office/word/2012/wordml" xmlns:w16se="http://schemas.microsoft.com/office/word/2015/wordml/symex" xmlns:wpg="http://schemas.microsoft.com/office/word/2010/wordprocessingGroup" xmlns:wpi="http://schemas.microsoft.com/office/word/2010/wordprocessingInk" xmlns:wne="http://schemas.microsoft.com/office/word/2006/wordml" xmlns:wps="http://schemas.microsoft.com/office/word/2010/wordprocessingShape" mc:Ignorable="w14 w15 w16se wp14">
+<w:numbering xmlns:wpc="http://schemas.microsoft.com/office/word/2010/wordprocessingCanvas" xmlns:cx="http://schemas.microsoft.com/office/drawing/2014/chartex" xmlns:cx1="http://schemas.microsoft.com/office/drawing/2015/9/8/chartex" xmlns:cx2="http://schemas.microsoft.com/office/drawing/2015/10/21/chartex" xmlns:cx3="http://schemas.microsoft.com/office/drawing/2016/5/9/chartex" xmlns:cx4="http://schemas.microsoft.com/office/drawing/2016/5/10/chartex" xmlns:cx5="http://schemas.microsoft.com/office/drawing/2016/5/11/chartex" xmlns:cx6="http://schemas.microsoft.com/office/drawing/2016/5/12/chartex" xmlns:cx7="http://schemas.microsoft.com/office/drawing/2016/5/13/chartex" xmlns:cx8="http://schemas.microsoft.com/office/drawing/2016/5/14/chartex" xmlns:mc="http://schemas.openxmlformats.org/markup-compatibility/2006" xmlns:aink="http://schemas.microsoft.com/office/drawing/2016/ink" xmlns:am3d="http://schemas.microsoft.com/office/drawing/2017/model3d" xmlns:o="urn:schemas-microsoft-com:office:office" xmlns:r="http://schemas.openxmlformats.org/officeDocument/2006/relationships" xmlns:m="http://schemas.openxmlformats.org/officeDocument/2006/math" xmlns:v="urn:schemas-microsoft-com:vml" xmlns:wp14="http://schemas.microsoft.com/office/word/2010/wordprocessingDrawing" xmlns:wp="http://schemas.openxmlformats.org/drawingml/2006/wordprocessingDrawing" xmlns:w10="urn:schemas-microsoft-com:office:word" xmlns:w="http://schemas.openxmlformats.org/wordprocessingml/2006/main" xmlns:w14="http://schemas.microsoft.com/office/word/2010/wordml" xmlns:w15="http://schemas.microsoft.com/office/word/2012/wordml" xmlns:w16cid="http://schemas.microsoft.com/office/word/2016/wordml/cid" xmlns:w16se="http://schemas.microsoft.com/office/word/2015/wordml/symex" xmlns:wpg="http://schemas.microsoft.com/office/word/2010/wordprocessingGroup" xmlns:wpi="http://schemas.microsoft.com/office/word/2010/wordprocessingInk" xmlns:wne="http://schemas.microsoft.com/office/word/2006/wordml" xmlns:wps="http://schemas.microsoft.com/office/word/2010/wordprocessingShape" mc:Ignorable="w14 w15 w16se w16cid wp14">
   <w:abstractNum w:abstractNumId="0" w15:restartNumberingAfterBreak="0">
     <w:nsid w:val="0AC55002"/>
     <w:multiLevelType w:val="hybridMultilevel"/>
@@ -1170,7 +1129,7 @@
 </file>
 
 <file path=word/styles.xml><?xml version="1.0" encoding="utf-8"?>
-<w:styles xmlns:mc="http://schemas.openxmlformats.org/markup-compatibility/2006" xmlns:r="http://schemas.openxmlformats.org/officeDocument/2006/relationships" xmlns:w="http://schemas.openxmlformats.org/wordprocessingml/2006/main" xmlns:w14="http://schemas.microsoft.com/office/word/2010/wordml" xmlns:w15="http://schemas.microsoft.com/office/word/2012/wordml" xmlns:w16se="http://schemas.microsoft.com/office/word/2015/wordml/symex" mc:Ignorable="w14 w15 w16se">
+<w:styles xmlns:mc="http://schemas.openxmlformats.org/markup-compatibility/2006" xmlns:r="http://schemas.openxmlformats.org/officeDocument/2006/relationships" xmlns:w="http://schemas.openxmlformats.org/wordprocessingml/2006/main" xmlns:w14="http://schemas.microsoft.com/office/word/2010/wordml" xmlns:w15="http://schemas.microsoft.com/office/word/2012/wordml" xmlns:w16cid="http://schemas.microsoft.com/office/word/2016/wordml/cid" xmlns:w16se="http://schemas.microsoft.com/office/word/2015/wordml/symex" mc:Ignorable="w14 w15 w16se w16cid">
   <w:docDefaults>
     <w:rPrDefault>
       <w:rPr>
@@ -1186,7 +1145,7 @@
       </w:pPr>
     </w:pPrDefault>
   </w:docDefaults>
-  <w:latentStyles w:defLockedState="0" w:defUIPriority="99" w:defSemiHidden="0" w:defUnhideWhenUsed="0" w:defQFormat="0" w:count="371">
+  <w:latentStyles w:defLockedState="0" w:defUIPriority="99" w:defSemiHidden="0" w:defUnhideWhenUsed="0" w:defQFormat="0" w:count="375">
     <w:lsdException w:name="Normal" w:uiPriority="0" w:qFormat="1"/>
     <w:lsdException w:name="heading 1" w:uiPriority="0" w:qFormat="1"/>
     <w:lsdException w:name="heading 2" w:semiHidden="1" w:uiPriority="0" w:unhideWhenUsed="1" w:qFormat="1"/>
@@ -1292,7 +1251,6 @@
     <w:lsdException w:name="HTML Sample" w:semiHidden="1" w:unhideWhenUsed="1"/>
     <w:lsdException w:name="HTML Typewriter" w:semiHidden="1" w:unhideWhenUsed="1"/>
     <w:lsdException w:name="HTML Variable" w:semiHidden="1" w:unhideWhenUsed="1"/>
-    <w:lsdException w:name="Normal Table" w:semiHidden="1" w:unhideWhenUsed="1"/>
     <w:lsdException w:name="annotation subject" w:semiHidden="1" w:unhideWhenUsed="1"/>
     <w:lsdException w:name="No List" w:semiHidden="1" w:unhideWhenUsed="1"/>
     <w:lsdException w:name="Outline List 1" w:semiHidden="1" w:unhideWhenUsed="1"/>
@@ -1336,10 +1294,8 @@
     <w:lsdException w:name="Table Elegant" w:semiHidden="1" w:unhideWhenUsed="1"/>
     <w:lsdException w:name="Table Professional" w:semiHidden="1" w:unhideWhenUsed="1"/>
     <w:lsdException w:name="Table Subtle 1" w:semiHidden="1" w:unhideWhenUsed="1"/>
-    <w:lsdException w:name="Table Subtle 2" w:semiHidden="1" w:unhideWhenUsed="1"/>
     <w:lsdException w:name="Table Web 1" w:semiHidden="1" w:unhideWhenUsed="1"/>
     <w:lsdException w:name="Table Web 2" w:semiHidden="1" w:unhideWhenUsed="1"/>
-    <w:lsdException w:name="Table Web 3" w:semiHidden="1" w:unhideWhenUsed="1"/>
     <w:lsdException w:name="Balloon Text" w:semiHidden="1" w:unhideWhenUsed="1"/>
     <w:lsdException w:name="Table Grid" w:uiPriority="39"/>
     <w:lsdException w:name="Table Theme" w:semiHidden="1" w:unhideWhenUsed="1"/>
@@ -1558,6 +1514,10 @@
     <w:lsdException w:name="List Table 5 Dark Accent 6" w:uiPriority="50"/>
     <w:lsdException w:name="List Table 6 Colorful Accent 6" w:uiPriority="51"/>
     <w:lsdException w:name="List Table 7 Colorful Accent 6" w:uiPriority="52"/>
+    <w:lsdException w:name="Mention" w:semiHidden="1" w:unhideWhenUsed="1"/>
+    <w:lsdException w:name="Smart Hyperlink" w:semiHidden="1" w:unhideWhenUsed="1"/>
+    <w:lsdException w:name="Hashtag" w:semiHidden="1" w:unhideWhenUsed="1"/>
+    <w:lsdException w:name="Unresolved Mention" w:semiHidden="1" w:unhideWhenUsed="1"/>
   </w:latentStyles>
   <w:style w:type="paragraph" w:default="1" w:styleId="Normal">
     <w:name w:val="Normal"/>

</xml_diff>